<commit_message>
report - minor edits
</commit_message>
<xml_diff>
--- a/Final_report.docx
+++ b/Final_report.docx
@@ -182,19 +182,67 @@
           <w:sz w:val="28"/>
           <w:szCs w:val="32"/>
         </w:rPr>
-        <w:t>Characterization of states and cities in the US</w:t>
-      </w:r>
-    </w:p>
-    <w:p>
-      <w:pPr>
-        <w:spacing w:line="276" w:lineRule="auto"/>
-        <w:jc w:val="center"/>
-        <w:rPr>
-          <w:rFonts w:ascii="Arial" w:hAnsi="Arial" w:cs="Arial"/>
+        <w:t>Multi-way C</w:t>
+      </w:r>
+      <w:r>
+        <w:rPr>
+          <w:rFonts w:ascii="Arial" w:hAnsi="Arial" w:cs="Arial"/>
+          <w:i/>
           <w:sz w:val="28"/>
           <w:szCs w:val="32"/>
         </w:rPr>
-      </w:pPr>
+        <w:t xml:space="preserve">haracterization of </w:t>
+      </w:r>
+      <w:r>
+        <w:rPr>
+          <w:rFonts w:ascii="Arial" w:hAnsi="Arial" w:cs="Arial"/>
+          <w:i/>
+          <w:sz w:val="28"/>
+          <w:szCs w:val="32"/>
+        </w:rPr>
+        <w:t>US States and</w:t>
+      </w:r>
+      <w:bookmarkStart w:id="0" w:name="_GoBack"/>
+      <w:bookmarkEnd w:id="0"/>
+      <w:r>
+        <w:rPr>
+          <w:rFonts w:ascii="Arial" w:hAnsi="Arial" w:cs="Arial"/>
+          <w:i/>
+          <w:sz w:val="28"/>
+          <w:szCs w:val="32"/>
+        </w:rPr>
+        <w:t xml:space="preserve"> Cities</w:t>
+      </w:r>
+    </w:p>
+    <w:p>
+      <w:pPr>
+        <w:spacing w:line="276" w:lineRule="auto"/>
+        <w:jc w:val="center"/>
+        <w:rPr>
+          <w:rFonts w:ascii="Arial" w:hAnsi="Arial" w:cs="Arial"/>
+          <w:sz w:val="28"/>
+          <w:szCs w:val="32"/>
+        </w:rPr>
+      </w:pPr>
+    </w:p>
+    <w:p>
+      <w:pPr>
+        <w:spacing w:line="276" w:lineRule="auto"/>
+        <w:jc w:val="center"/>
+        <w:rPr>
+          <w:rFonts w:ascii="Arial" w:hAnsi="Arial" w:cs="Arial"/>
+          <w:color w:val="44546A" w:themeColor="text2"/>
+          <w:szCs w:val="32"/>
+        </w:rPr>
+      </w:pPr>
+      <w:r>
+        <w:rPr>
+          <w:rFonts w:ascii="Arial" w:hAnsi="Arial" w:cs="Arial"/>
+          <w:color w:val="44546A" w:themeColor="text2"/>
+          <w:szCs w:val="32"/>
+        </w:rPr>
+        <w:t>Young Won Kim</w:t>
+      </w:r>
     </w:p>
     <w:p>
       <w:pPr>
@@ -2229,8 +2277,6 @@
           <w:sz w:val="22"/>
         </w:rPr>
       </w:pPr>
-      <w:bookmarkStart w:id="0" w:name="_GoBack"/>
-      <w:bookmarkEnd w:id="0"/>
     </w:p>
     <w:p>
       <w:pPr>
@@ -3583,7 +3629,7 @@
 </file>
 
 <file path=customXml/itemProps1.xml><?xml version="1.0" encoding="utf-8"?>
-<ds:datastoreItem xmlns:ds="http://schemas.openxmlformats.org/officeDocument/2006/customXml" ds:itemID="{A8D2AC20-D2FC-EF4E-AFE5-F570259B3636}">
+<ds:datastoreItem xmlns:ds="http://schemas.openxmlformats.org/officeDocument/2006/customXml" ds:itemID="{004F41F2-5CDE-034B-BB99-52AA3745CC83}">
   <ds:schemaRefs>
     <ds:schemaRef ds:uri="http://schemas.openxmlformats.org/officeDocument/2006/bibliography"/>
   </ds:schemaRefs>

</xml_diff>